<commit_message>
MARINE OVAJ PUT GLEDAJ PROMJENE PRIJE NEG STAVLJAS
</commit_message>
<xml_diff>
--- a/word_files/9. Wall of Stone.docx
+++ b/word_files/9. Wall of Stone.docx
@@ -4,93 +4,155 @@
   <w:body>
     <w:p>
       <w:pPr>
-        <w:pStyle w:val="PlainText"/>
-        <w:rPr>
-          <w:rFonts w:ascii="Courier New" w:hAnsi="Courier New" w:cs="Courier New"/>
-        </w:rPr>
-      </w:pPr>
-      <w:r>
-        <w:rPr>
-          <w:rFonts w:ascii="Courier New" w:hAnsi="Courier New" w:cs="Courier New"/>
-        </w:rPr>
-        <w:t>you barge into our home every day</w:t>
-      </w:r>
-    </w:p>
-    <w:p>
-      <w:pPr>
-        <w:pStyle w:val="PlainText"/>
-        <w:rPr>
-          <w:rFonts w:ascii="Courier New" w:hAnsi="Courier New" w:cs="Courier New"/>
-        </w:rPr>
-      </w:pPr>
-      <w:r>
-        <w:rPr>
-          <w:rFonts w:ascii="Courier New" w:hAnsi="Courier New" w:cs="Courier New"/>
-        </w:rPr>
-        <w:t>us living in peace you cannot stand</w:t>
-      </w:r>
-    </w:p>
-    <w:p>
-      <w:pPr>
-        <w:pStyle w:val="PlainText"/>
-        <w:rPr>
-          <w:rFonts w:ascii="Courier New" w:hAnsi="Courier New" w:cs="Courier New"/>
-        </w:rPr>
-      </w:pPr>
-      <w:r>
-        <w:rPr>
-          <w:rFonts w:ascii="Courier New" w:hAnsi="Courier New" w:cs="Courier New"/>
-        </w:rPr>
-        <w:t>slowly getting obvious everyone can say</w:t>
-      </w:r>
-    </w:p>
-    <w:p>
-      <w:pPr>
-        <w:pStyle w:val="PlainText"/>
-        <w:rPr>
-          <w:rFonts w:ascii="Courier New" w:hAnsi="Courier New" w:cs="Courier New"/>
-        </w:rPr>
-      </w:pPr>
-      <w:r>
-        <w:rPr>
-          <w:rFonts w:ascii="Courier New" w:hAnsi="Courier New" w:cs="Courier New"/>
-        </w:rPr>
-        <w:t>you're crossing the line written in the sand</w:t>
-      </w:r>
-    </w:p>
-    <w:p>
-      <w:pPr>
-        <w:pStyle w:val="PlainText"/>
-        <w:rPr>
-          <w:rFonts w:ascii="Courier New" w:hAnsi="Courier New" w:cs="Courier New"/>
-        </w:rPr>
-      </w:pPr>
-    </w:p>
-    <w:p>
-      <w:pPr>
-        <w:pStyle w:val="PlainText"/>
-        <w:rPr>
-          <w:rFonts w:ascii="Courier New" w:hAnsi="Courier New" w:cs="Courier New"/>
-        </w:rPr>
-      </w:pPr>
-    </w:p>
-    <w:p>
-      <w:pPr>
-        <w:pStyle w:val="PlainText"/>
-        <w:rPr>
-          <w:rFonts w:ascii="Courier New" w:hAnsi="Courier New" w:cs="Courier New"/>
-        </w:rPr>
-      </w:pPr>
-      <w:r>
-        <w:rPr>
-          <w:rFonts w:ascii="Courier New" w:hAnsi="Courier New" w:cs="Courier New"/>
-        </w:rPr>
-        <w:t>end this oppression we must go out and fight now</w:t>
-      </w:r>
-    </w:p>
-    <w:p>
-      <w:pPr>
-        <w:pStyle w:val="PlainText"/>
+        <w:pStyle w:val="Obinitekst"/>
+        <w:rPr>
+          <w:rFonts w:ascii="Courier New" w:hAnsi="Courier New" w:cs="Courier New"/>
+        </w:rPr>
+      </w:pPr>
+      <w:r>
+        <w:rPr>
+          <w:rFonts w:ascii="Courier New" w:hAnsi="Courier New" w:cs="Courier New"/>
+        </w:rPr>
+        <w:t xml:space="preserve">you barge into our home every </w:t>
+      </w:r>
+      <w:proofErr w:type="gramStart"/>
+      <w:r>
+        <w:rPr>
+          <w:rFonts w:ascii="Courier New" w:hAnsi="Courier New" w:cs="Courier New"/>
+        </w:rPr>
+        <w:t>day</w:t>
+      </w:r>
+      <w:proofErr w:type="gramEnd"/>
+    </w:p>
+    <w:p>
+      <w:pPr>
+        <w:pStyle w:val="Obinitekst"/>
+        <w:rPr>
+          <w:rFonts w:ascii="Courier New" w:hAnsi="Courier New" w:cs="Courier New"/>
+        </w:rPr>
+      </w:pPr>
+      <w:r>
+        <w:rPr>
+          <w:rFonts w:ascii="Courier New" w:hAnsi="Courier New" w:cs="Courier New"/>
+        </w:rPr>
+        <w:t xml:space="preserve">us living in peace you cannot </w:t>
+      </w:r>
+      <w:proofErr w:type="gramStart"/>
+      <w:r>
+        <w:rPr>
+          <w:rFonts w:ascii="Courier New" w:hAnsi="Courier New" w:cs="Courier New"/>
+        </w:rPr>
+        <w:t>stand</w:t>
+      </w:r>
+      <w:proofErr w:type="gramEnd"/>
+    </w:p>
+    <w:p>
+      <w:pPr>
+        <w:pStyle w:val="Obinitekst"/>
+        <w:rPr>
+          <w:rFonts w:ascii="Courier New" w:hAnsi="Courier New" w:cs="Courier New"/>
+        </w:rPr>
+      </w:pPr>
+      <w:r>
+        <w:rPr>
+          <w:rFonts w:ascii="Courier New" w:hAnsi="Courier New" w:cs="Courier New"/>
+        </w:rPr>
+        <w:t xml:space="preserve">slowly getting obvious everyone can </w:t>
+      </w:r>
+      <w:proofErr w:type="gramStart"/>
+      <w:r>
+        <w:rPr>
+          <w:rFonts w:ascii="Courier New" w:hAnsi="Courier New" w:cs="Courier New"/>
+        </w:rPr>
+        <w:t>say</w:t>
+      </w:r>
+      <w:proofErr w:type="gramEnd"/>
+    </w:p>
+    <w:p>
+      <w:pPr>
+        <w:pStyle w:val="Obinitekst"/>
+        <w:rPr>
+          <w:rFonts w:ascii="Courier New" w:hAnsi="Courier New" w:cs="Courier New"/>
+        </w:rPr>
+      </w:pPr>
+      <w:r>
+        <w:rPr>
+          <w:rFonts w:ascii="Courier New" w:hAnsi="Courier New" w:cs="Courier New"/>
+        </w:rPr>
+        <w:t>W</w:t>
+      </w:r>
+      <w:r>
+        <w:rPr>
+          <w:rFonts w:ascii="Courier New" w:hAnsi="Courier New" w:cs="Courier New"/>
+        </w:rPr>
+        <w:t xml:space="preserve">e will be </w:t>
+      </w:r>
+      <w:proofErr w:type="gramStart"/>
+      <w:r>
+        <w:rPr>
+          <w:rFonts w:ascii="Courier New" w:hAnsi="Courier New" w:cs="Courier New"/>
+        </w:rPr>
+        <w:t>free,</w:t>
+      </w:r>
+      <w:proofErr w:type="gramEnd"/>
+      <w:r>
+        <w:rPr>
+          <w:rFonts w:ascii="Courier New" w:hAnsi="Courier New" w:cs="Courier New"/>
+        </w:rPr>
+        <w:t xml:space="preserve"> you can</w:t>
+      </w:r>
+      <w:r>
+        <w:rPr>
+          <w:rFonts w:ascii="Courier New" w:hAnsi="Courier New" w:cs="Courier New"/>
+        </w:rPr>
+        <w:t>’</w:t>
+      </w:r>
+      <w:r>
+        <w:rPr>
+          <w:rFonts w:ascii="Courier New" w:hAnsi="Courier New" w:cs="Courier New"/>
+        </w:rPr>
+        <w:t xml:space="preserve">t take us off this </w:t>
+      </w:r>
+      <w:r>
+        <w:rPr>
+          <w:rFonts w:ascii="Courier New" w:hAnsi="Courier New" w:cs="Courier New"/>
+        </w:rPr>
+        <w:t>land</w:t>
+      </w:r>
+    </w:p>
+    <w:p>
+      <w:pPr>
+        <w:pStyle w:val="Obinitekst"/>
+        <w:rPr>
+          <w:rFonts w:ascii="Courier New" w:hAnsi="Courier New" w:cs="Courier New"/>
+        </w:rPr>
+      </w:pPr>
+    </w:p>
+    <w:p>
+      <w:pPr>
+        <w:pStyle w:val="Obinitekst"/>
+        <w:rPr>
+          <w:rFonts w:ascii="Courier New" w:hAnsi="Courier New" w:cs="Courier New"/>
+        </w:rPr>
+      </w:pPr>
+      <w:r>
+        <w:rPr>
+          <w:rFonts w:ascii="Courier New" w:hAnsi="Courier New" w:cs="Courier New"/>
+        </w:rPr>
+        <w:t xml:space="preserve">end this oppression we must go out and fight </w:t>
+      </w:r>
+      <w:proofErr w:type="gramStart"/>
+      <w:r>
+        <w:rPr>
+          <w:rFonts w:ascii="Courier New" w:hAnsi="Courier New" w:cs="Courier New"/>
+        </w:rPr>
+        <w:t>now</w:t>
+      </w:r>
+      <w:proofErr w:type="gramEnd"/>
+    </w:p>
+    <w:p>
+      <w:pPr>
+        <w:pStyle w:val="Obinitekst"/>
         <w:rPr>
           <w:rFonts w:ascii="Courier New" w:hAnsi="Courier New" w:cs="Courier New"/>
         </w:rPr>
@@ -104,51 +166,67 @@
     </w:p>
     <w:p>
       <w:pPr>
-        <w:pStyle w:val="PlainText"/>
-        <w:rPr>
-          <w:rFonts w:ascii="Courier New" w:hAnsi="Courier New" w:cs="Courier New"/>
-        </w:rPr>
-      </w:pPr>
-      <w:r>
-        <w:rPr>
-          <w:rFonts w:ascii="Courier New" w:hAnsi="Courier New" w:cs="Courier New"/>
-        </w:rPr>
-        <w:t>its the path to liberation</w:t>
-      </w:r>
-    </w:p>
-    <w:p>
-      <w:pPr>
-        <w:pStyle w:val="PlainText"/>
-        <w:rPr>
-          <w:rFonts w:ascii="Courier New" w:hAnsi="Courier New" w:cs="Courier New"/>
-        </w:rPr>
-      </w:pPr>
-    </w:p>
-    <w:p>
-      <w:pPr>
-        <w:pStyle w:val="PlainText"/>
-        <w:rPr>
-          <w:rFonts w:ascii="Courier New" w:hAnsi="Courier New" w:cs="Courier New"/>
-        </w:rPr>
-      </w:pPr>
-    </w:p>
-    <w:p>
-      <w:pPr>
-        <w:pStyle w:val="PlainText"/>
-        <w:rPr>
-          <w:rFonts w:ascii="Courier New" w:hAnsi="Courier New" w:cs="Courier New"/>
-        </w:rPr>
-      </w:pPr>
-      <w:r>
-        <w:rPr>
-          <w:rFonts w:ascii="Courier New" w:hAnsi="Courier New" w:cs="Courier New"/>
-        </w:rPr>
-        <w:t>throw the brick for your freedom</w:t>
-      </w:r>
-    </w:p>
-    <w:p>
-      <w:pPr>
-        <w:pStyle w:val="PlainText"/>
+        <w:pStyle w:val="Obinitekst"/>
+        <w:rPr>
+          <w:rFonts w:ascii="Courier New" w:hAnsi="Courier New" w:cs="Courier New"/>
+        </w:rPr>
+      </w:pPr>
+      <w:proofErr w:type="spellStart"/>
+      <w:r>
+        <w:rPr>
+          <w:rFonts w:ascii="Courier New" w:hAnsi="Courier New" w:cs="Courier New"/>
+        </w:rPr>
+        <w:t>its</w:t>
+      </w:r>
+      <w:proofErr w:type="spellEnd"/>
+      <w:r>
+        <w:rPr>
+          <w:rFonts w:ascii="Courier New" w:hAnsi="Courier New" w:cs="Courier New"/>
+        </w:rPr>
+        <w:t xml:space="preserve"> the path to liberation</w:t>
+      </w:r>
+    </w:p>
+    <w:p>
+      <w:pPr>
+        <w:pStyle w:val="Obinitekst"/>
+        <w:rPr>
+          <w:rFonts w:ascii="Courier New" w:hAnsi="Courier New" w:cs="Courier New"/>
+        </w:rPr>
+      </w:pPr>
+    </w:p>
+    <w:p>
+      <w:pPr>
+        <w:pStyle w:val="Obinitekst"/>
+        <w:rPr>
+          <w:rFonts w:ascii="Courier New" w:hAnsi="Courier New" w:cs="Courier New"/>
+        </w:rPr>
+      </w:pPr>
+    </w:p>
+    <w:p>
+      <w:pPr>
+        <w:pStyle w:val="Obinitekst"/>
+        <w:rPr>
+          <w:rFonts w:ascii="Courier New" w:hAnsi="Courier New" w:cs="Courier New"/>
+        </w:rPr>
+      </w:pPr>
+      <w:r>
+        <w:rPr>
+          <w:rFonts w:ascii="Courier New" w:hAnsi="Courier New" w:cs="Courier New"/>
+        </w:rPr>
+        <w:t xml:space="preserve">throw the brick for your </w:t>
+      </w:r>
+      <w:proofErr w:type="gramStart"/>
+      <w:r>
+        <w:rPr>
+          <w:rFonts w:ascii="Courier New" w:hAnsi="Courier New" w:cs="Courier New"/>
+        </w:rPr>
+        <w:t>freedom</w:t>
+      </w:r>
+      <w:proofErr w:type="gramEnd"/>
+    </w:p>
+    <w:p>
+      <w:pPr>
+        <w:pStyle w:val="Obinitekst"/>
         <w:rPr>
           <w:rFonts w:ascii="Courier New" w:hAnsi="Courier New" w:cs="Courier New"/>
         </w:rPr>
@@ -171,54 +249,86 @@
         <w:rPr>
           <w:rFonts w:ascii="Courier New" w:hAnsi="Courier New" w:cs="Courier New"/>
         </w:rPr>
-        <w:t xml:space="preserve"> fear them</w:t>
-      </w:r>
-    </w:p>
-    <w:p>
-      <w:pPr>
-        <w:pStyle w:val="PlainText"/>
-        <w:rPr>
-          <w:rFonts w:ascii="Courier New" w:hAnsi="Courier New" w:cs="Courier New"/>
-        </w:rPr>
-      </w:pPr>
-      <w:r>
-        <w:rPr>
-          <w:rFonts w:ascii="Courier New" w:hAnsi="Courier New" w:cs="Courier New"/>
-        </w:rPr>
-        <w:t>the streets calling you to join us</w:t>
-      </w:r>
-    </w:p>
-    <w:p>
-      <w:pPr>
-        <w:pStyle w:val="PlainText"/>
-        <w:rPr>
-          <w:rFonts w:ascii="Courier New" w:hAnsi="Courier New" w:cs="Courier New"/>
-        </w:rPr>
-      </w:pPr>
-      <w:r>
-        <w:rPr>
-          <w:rFonts w:ascii="Courier New" w:hAnsi="Courier New" w:cs="Courier New"/>
-        </w:rPr>
-        <w:t>our time is coming</w:t>
-      </w:r>
-    </w:p>
-    <w:p>
-      <w:pPr>
-        <w:pStyle w:val="PlainText"/>
-        <w:rPr>
-          <w:rFonts w:ascii="Courier New" w:hAnsi="Courier New" w:cs="Courier New"/>
-        </w:rPr>
-      </w:pPr>
-      <w:r>
-        <w:rPr>
-          <w:rFonts w:ascii="Courier New" w:hAnsi="Courier New" w:cs="Courier New"/>
-        </w:rPr>
-        <w:t>throw the brick for your freedom</w:t>
-      </w:r>
-    </w:p>
-    <w:p>
-      <w:pPr>
-        <w:pStyle w:val="PlainText"/>
+        <w:t xml:space="preserve"> fear </w:t>
+      </w:r>
+      <w:proofErr w:type="gramStart"/>
+      <w:r>
+        <w:rPr>
+          <w:rFonts w:ascii="Courier New" w:hAnsi="Courier New" w:cs="Courier New"/>
+        </w:rPr>
+        <w:t>them</w:t>
+      </w:r>
+      <w:proofErr w:type="gramEnd"/>
+    </w:p>
+    <w:p>
+      <w:pPr>
+        <w:pStyle w:val="Obinitekst"/>
+        <w:rPr>
+          <w:rFonts w:ascii="Courier New" w:hAnsi="Courier New" w:cs="Courier New"/>
+        </w:rPr>
+      </w:pPr>
+      <w:r>
+        <w:rPr>
+          <w:rFonts w:ascii="Courier New" w:hAnsi="Courier New" w:cs="Courier New"/>
+        </w:rPr>
+        <w:t xml:space="preserve">the streets calling you to join </w:t>
+      </w:r>
+      <w:proofErr w:type="gramStart"/>
+      <w:r>
+        <w:rPr>
+          <w:rFonts w:ascii="Courier New" w:hAnsi="Courier New" w:cs="Courier New"/>
+        </w:rPr>
+        <w:t>us</w:t>
+      </w:r>
+      <w:proofErr w:type="gramEnd"/>
+    </w:p>
+    <w:p>
+      <w:pPr>
+        <w:pStyle w:val="Obinitekst"/>
+        <w:rPr>
+          <w:rFonts w:ascii="Courier New" w:hAnsi="Courier New" w:cs="Courier New"/>
+        </w:rPr>
+      </w:pPr>
+      <w:r>
+        <w:rPr>
+          <w:rFonts w:ascii="Courier New" w:hAnsi="Courier New" w:cs="Courier New"/>
+        </w:rPr>
+        <w:t xml:space="preserve">our time is </w:t>
+      </w:r>
+      <w:proofErr w:type="gramStart"/>
+      <w:r>
+        <w:rPr>
+          <w:rFonts w:ascii="Courier New" w:hAnsi="Courier New" w:cs="Courier New"/>
+        </w:rPr>
+        <w:t>coming</w:t>
+      </w:r>
+      <w:proofErr w:type="gramEnd"/>
+    </w:p>
+    <w:p>
+      <w:pPr>
+        <w:pStyle w:val="Obinitekst"/>
+        <w:rPr>
+          <w:rFonts w:ascii="Courier New" w:hAnsi="Courier New" w:cs="Courier New"/>
+        </w:rPr>
+      </w:pPr>
+      <w:r>
+        <w:rPr>
+          <w:rFonts w:ascii="Courier New" w:hAnsi="Courier New" w:cs="Courier New"/>
+        </w:rPr>
+        <w:t xml:space="preserve">throw the brick for your </w:t>
+      </w:r>
+      <w:proofErr w:type="gramStart"/>
+      <w:r>
+        <w:rPr>
+          <w:rFonts w:ascii="Courier New" w:hAnsi="Courier New" w:cs="Courier New"/>
+        </w:rPr>
+        <w:t>freedom</w:t>
+      </w:r>
+      <w:proofErr w:type="gramEnd"/>
+    </w:p>
+    <w:p>
+      <w:pPr>
+        <w:pStyle w:val="Obinitekst"/>
         <w:rPr>
           <w:rFonts w:ascii="Courier New" w:hAnsi="Courier New" w:cs="Courier New"/>
         </w:rPr>
@@ -241,40 +351,70 @@
         <w:rPr>
           <w:rFonts w:ascii="Courier New" w:hAnsi="Courier New" w:cs="Courier New"/>
         </w:rPr>
-        <w:t xml:space="preserve"> fear them</w:t>
-      </w:r>
-    </w:p>
-    <w:p>
-      <w:pPr>
-        <w:pStyle w:val="PlainText"/>
-        <w:rPr>
-          <w:rFonts w:ascii="Courier New" w:hAnsi="Courier New" w:cs="Courier New"/>
-        </w:rPr>
-      </w:pPr>
-      <w:r>
-        <w:rPr>
-          <w:rFonts w:ascii="Courier New" w:hAnsi="Courier New" w:cs="Courier New"/>
-        </w:rPr>
-        <w:t>the streets calling you to join us</w:t>
-      </w:r>
-    </w:p>
-    <w:p>
-      <w:pPr>
-        <w:pStyle w:val="PlainText"/>
-        <w:rPr>
-          <w:rFonts w:ascii="Courier New" w:hAnsi="Courier New" w:cs="Courier New"/>
-        </w:rPr>
-      </w:pPr>
-      <w:r>
-        <w:rPr>
-          <w:rFonts w:ascii="Courier New" w:hAnsi="Courier New" w:cs="Courier New"/>
-        </w:rPr>
-        <w:t xml:space="preserve">our time is coming its coming </w:t>
-      </w:r>
-    </w:p>
-    <w:p>
-      <w:pPr>
-        <w:pStyle w:val="PlainText"/>
+        <w:t xml:space="preserve"> fear </w:t>
+      </w:r>
+      <w:proofErr w:type="gramStart"/>
+      <w:r>
+        <w:rPr>
+          <w:rFonts w:ascii="Courier New" w:hAnsi="Courier New" w:cs="Courier New"/>
+        </w:rPr>
+        <w:t>them</w:t>
+      </w:r>
+      <w:proofErr w:type="gramEnd"/>
+    </w:p>
+    <w:p>
+      <w:pPr>
+        <w:pStyle w:val="Obinitekst"/>
+        <w:rPr>
+          <w:rFonts w:ascii="Courier New" w:hAnsi="Courier New" w:cs="Courier New"/>
+        </w:rPr>
+      </w:pPr>
+      <w:r>
+        <w:rPr>
+          <w:rFonts w:ascii="Courier New" w:hAnsi="Courier New" w:cs="Courier New"/>
+        </w:rPr>
+        <w:t xml:space="preserve">the streets calling you to join </w:t>
+      </w:r>
+      <w:proofErr w:type="gramStart"/>
+      <w:r>
+        <w:rPr>
+          <w:rFonts w:ascii="Courier New" w:hAnsi="Courier New" w:cs="Courier New"/>
+        </w:rPr>
+        <w:t>us</w:t>
+      </w:r>
+      <w:proofErr w:type="gramEnd"/>
+    </w:p>
+    <w:p>
+      <w:pPr>
+        <w:pStyle w:val="Obinitekst"/>
+        <w:rPr>
+          <w:rFonts w:ascii="Courier New" w:hAnsi="Courier New" w:cs="Courier New"/>
+        </w:rPr>
+      </w:pPr>
+      <w:r>
+        <w:rPr>
+          <w:rFonts w:ascii="Courier New" w:hAnsi="Courier New" w:cs="Courier New"/>
+        </w:rPr>
+        <w:t xml:space="preserve">our time is coming its </w:t>
+      </w:r>
+      <w:proofErr w:type="gramStart"/>
+      <w:r>
+        <w:rPr>
+          <w:rFonts w:ascii="Courier New" w:hAnsi="Courier New" w:cs="Courier New"/>
+        </w:rPr>
+        <w:t>coming</w:t>
+      </w:r>
+      <w:proofErr w:type="gramEnd"/>
+      <w:r>
+        <w:rPr>
+          <w:rFonts w:ascii="Courier New" w:hAnsi="Courier New" w:cs="Courier New"/>
+        </w:rPr>
+        <w:t xml:space="preserve"> </w:t>
+      </w:r>
+    </w:p>
+    <w:p>
+      <w:pPr>
+        <w:pStyle w:val="Obinitekst"/>
         <w:rPr>
           <w:rFonts w:ascii="Courier New" w:hAnsi="Courier New" w:cs="Courier New"/>
         </w:rPr>
@@ -288,23 +428,23 @@
     </w:p>
     <w:p>
       <w:pPr>
-        <w:pStyle w:val="PlainText"/>
-        <w:rPr>
-          <w:rFonts w:ascii="Courier New" w:hAnsi="Courier New" w:cs="Courier New"/>
-        </w:rPr>
-      </w:pPr>
-    </w:p>
-    <w:p>
-      <w:pPr>
-        <w:pStyle w:val="PlainText"/>
-        <w:rPr>
-          <w:rFonts w:ascii="Courier New" w:hAnsi="Courier New" w:cs="Courier New"/>
-        </w:rPr>
-      </w:pPr>
-    </w:p>
-    <w:p>
-      <w:pPr>
-        <w:pStyle w:val="PlainText"/>
+        <w:pStyle w:val="Obinitekst"/>
+        <w:rPr>
+          <w:rFonts w:ascii="Courier New" w:hAnsi="Courier New" w:cs="Courier New"/>
+        </w:rPr>
+      </w:pPr>
+    </w:p>
+    <w:p>
+      <w:pPr>
+        <w:pStyle w:val="Obinitekst"/>
+        <w:rPr>
+          <w:rFonts w:ascii="Courier New" w:hAnsi="Courier New" w:cs="Courier New"/>
+        </w:rPr>
+      </w:pPr>
+    </w:p>
+    <w:p>
+      <w:pPr>
+        <w:pStyle w:val="Obinitekst"/>
         <w:rPr>
           <w:rFonts w:ascii="Courier New" w:hAnsi="Courier New" w:cs="Courier New"/>
         </w:rPr>
@@ -327,12 +467,20 @@
         <w:rPr>
           <w:rFonts w:ascii="Courier New" w:hAnsi="Courier New" w:cs="Courier New"/>
         </w:rPr>
-        <w:t xml:space="preserve"> blow</w:t>
-      </w:r>
-    </w:p>
-    <w:p>
-      <w:pPr>
-        <w:pStyle w:val="PlainText"/>
+        <w:t xml:space="preserve"> </w:t>
+      </w:r>
+      <w:proofErr w:type="gramStart"/>
+      <w:r>
+        <w:rPr>
+          <w:rFonts w:ascii="Courier New" w:hAnsi="Courier New" w:cs="Courier New"/>
+        </w:rPr>
+        <w:t>blow</w:t>
+      </w:r>
+      <w:proofErr w:type="gramEnd"/>
+    </w:p>
+    <w:p>
+      <w:pPr>
+        <w:pStyle w:val="Obinitekst"/>
         <w:rPr>
           <w:rFonts w:ascii="Courier New" w:hAnsi="Courier New" w:cs="Courier New"/>
         </w:rPr>
@@ -371,12 +519,20 @@
         <w:rPr>
           <w:rFonts w:ascii="Courier New" w:hAnsi="Courier New" w:cs="Courier New"/>
         </w:rPr>
-        <w:t xml:space="preserve"> stop our show</w:t>
-      </w:r>
-    </w:p>
-    <w:p>
-      <w:pPr>
-        <w:pStyle w:val="PlainText"/>
+        <w:t xml:space="preserve"> stop our </w:t>
+      </w:r>
+      <w:proofErr w:type="gramStart"/>
+      <w:r>
+        <w:rPr>
+          <w:rFonts w:ascii="Courier New" w:hAnsi="Courier New" w:cs="Courier New"/>
+        </w:rPr>
+        <w:t>show</w:t>
+      </w:r>
+      <w:proofErr w:type="gramEnd"/>
+    </w:p>
+    <w:p>
+      <w:pPr>
+        <w:pStyle w:val="Obinitekst"/>
         <w:rPr>
           <w:rFonts w:ascii="Courier New" w:hAnsi="Courier New" w:cs="Courier New"/>
         </w:rPr>
@@ -398,7 +554,7 @@
     </w:p>
     <w:p>
       <w:pPr>
-        <w:pStyle w:val="PlainText"/>
+        <w:pStyle w:val="Obinitekst"/>
         <w:rPr>
           <w:rFonts w:ascii="Courier New" w:hAnsi="Courier New" w:cs="Courier New"/>
         </w:rPr>
@@ -419,58 +575,74 @@
         <w:rPr>
           <w:rFonts w:ascii="Courier New" w:hAnsi="Courier New" w:cs="Courier New"/>
         </w:rPr>
-        <w:t>fight now so we can live</w:t>
-      </w:r>
-    </w:p>
-    <w:p>
-      <w:pPr>
-        <w:pStyle w:val="PlainText"/>
-        <w:rPr>
-          <w:rFonts w:ascii="Courier New" w:hAnsi="Courier New" w:cs="Courier New"/>
-        </w:rPr>
-      </w:pPr>
-    </w:p>
-    <w:p>
-      <w:pPr>
-        <w:pStyle w:val="PlainText"/>
-        <w:rPr>
-          <w:rFonts w:ascii="Courier New" w:hAnsi="Courier New" w:cs="Courier New"/>
-        </w:rPr>
-      </w:pPr>
-    </w:p>
-    <w:p>
-      <w:pPr>
-        <w:pStyle w:val="PlainText"/>
-        <w:rPr>
-          <w:rFonts w:ascii="Courier New" w:hAnsi="Courier New" w:cs="Courier New"/>
-        </w:rPr>
-      </w:pPr>
-    </w:p>
-    <w:p>
-      <w:pPr>
-        <w:pStyle w:val="PlainText"/>
-        <w:rPr>
-          <w:rFonts w:ascii="Courier New" w:hAnsi="Courier New" w:cs="Courier New"/>
-        </w:rPr>
-      </w:pPr>
-    </w:p>
-    <w:p>
-      <w:pPr>
-        <w:pStyle w:val="PlainText"/>
-        <w:rPr>
-          <w:rFonts w:ascii="Courier New" w:hAnsi="Courier New" w:cs="Courier New"/>
-        </w:rPr>
-      </w:pPr>
-      <w:r>
-        <w:rPr>
-          <w:rFonts w:ascii="Courier New" w:hAnsi="Courier New" w:cs="Courier New"/>
-        </w:rPr>
-        <w:t>end this oppression we must go out and fight now</w:t>
-      </w:r>
-    </w:p>
-    <w:p>
-      <w:pPr>
-        <w:pStyle w:val="PlainText"/>
+        <w:t xml:space="preserve">fight now so we can </w:t>
+      </w:r>
+      <w:proofErr w:type="gramStart"/>
+      <w:r>
+        <w:rPr>
+          <w:rFonts w:ascii="Courier New" w:hAnsi="Courier New" w:cs="Courier New"/>
+        </w:rPr>
+        <w:t>live</w:t>
+      </w:r>
+      <w:proofErr w:type="gramEnd"/>
+    </w:p>
+    <w:p>
+      <w:pPr>
+        <w:pStyle w:val="Obinitekst"/>
+        <w:rPr>
+          <w:rFonts w:ascii="Courier New" w:hAnsi="Courier New" w:cs="Courier New"/>
+        </w:rPr>
+      </w:pPr>
+    </w:p>
+    <w:p>
+      <w:pPr>
+        <w:pStyle w:val="Obinitekst"/>
+        <w:rPr>
+          <w:rFonts w:ascii="Courier New" w:hAnsi="Courier New" w:cs="Courier New"/>
+        </w:rPr>
+      </w:pPr>
+    </w:p>
+    <w:p>
+      <w:pPr>
+        <w:pStyle w:val="Obinitekst"/>
+        <w:rPr>
+          <w:rFonts w:ascii="Courier New" w:hAnsi="Courier New" w:cs="Courier New"/>
+        </w:rPr>
+      </w:pPr>
+    </w:p>
+    <w:p>
+      <w:pPr>
+        <w:pStyle w:val="Obinitekst"/>
+        <w:rPr>
+          <w:rFonts w:ascii="Courier New" w:hAnsi="Courier New" w:cs="Courier New"/>
+        </w:rPr>
+      </w:pPr>
+    </w:p>
+    <w:p>
+      <w:pPr>
+        <w:pStyle w:val="Obinitekst"/>
+        <w:rPr>
+          <w:rFonts w:ascii="Courier New" w:hAnsi="Courier New" w:cs="Courier New"/>
+        </w:rPr>
+      </w:pPr>
+      <w:r>
+        <w:rPr>
+          <w:rFonts w:ascii="Courier New" w:hAnsi="Courier New" w:cs="Courier New"/>
+        </w:rPr>
+        <w:t xml:space="preserve">end this oppression we must go out and fight </w:t>
+      </w:r>
+      <w:proofErr w:type="gramStart"/>
+      <w:r>
+        <w:rPr>
+          <w:rFonts w:ascii="Courier New" w:hAnsi="Courier New" w:cs="Courier New"/>
+        </w:rPr>
+        <w:t>now</w:t>
+      </w:r>
+      <w:proofErr w:type="gramEnd"/>
+    </w:p>
+    <w:p>
+      <w:pPr>
+        <w:pStyle w:val="Obinitekst"/>
         <w:rPr>
           <w:rFonts w:ascii="Courier New" w:hAnsi="Courier New" w:cs="Courier New"/>
         </w:rPr>
@@ -484,51 +656,67 @@
     </w:p>
     <w:p>
       <w:pPr>
-        <w:pStyle w:val="PlainText"/>
-        <w:rPr>
-          <w:rFonts w:ascii="Courier New" w:hAnsi="Courier New" w:cs="Courier New"/>
-        </w:rPr>
-      </w:pPr>
-      <w:r>
-        <w:rPr>
-          <w:rFonts w:ascii="Courier New" w:hAnsi="Courier New" w:cs="Courier New"/>
-        </w:rPr>
-        <w:t>its the path to liberation</w:t>
-      </w:r>
-    </w:p>
-    <w:p>
-      <w:pPr>
-        <w:pStyle w:val="PlainText"/>
-        <w:rPr>
-          <w:rFonts w:ascii="Courier New" w:hAnsi="Courier New" w:cs="Courier New"/>
-        </w:rPr>
-      </w:pPr>
-    </w:p>
-    <w:p>
-      <w:pPr>
-        <w:pStyle w:val="PlainText"/>
-        <w:rPr>
-          <w:rFonts w:ascii="Courier New" w:hAnsi="Courier New" w:cs="Courier New"/>
-        </w:rPr>
-      </w:pPr>
-    </w:p>
-    <w:p>
-      <w:pPr>
-        <w:pStyle w:val="PlainText"/>
-        <w:rPr>
-          <w:rFonts w:ascii="Courier New" w:hAnsi="Courier New" w:cs="Courier New"/>
-        </w:rPr>
-      </w:pPr>
-      <w:r>
-        <w:rPr>
-          <w:rFonts w:ascii="Courier New" w:hAnsi="Courier New" w:cs="Courier New"/>
-        </w:rPr>
-        <w:t>throw the brick for your freedom</w:t>
-      </w:r>
-    </w:p>
-    <w:p>
-      <w:pPr>
-        <w:pStyle w:val="PlainText"/>
+        <w:pStyle w:val="Obinitekst"/>
+        <w:rPr>
+          <w:rFonts w:ascii="Courier New" w:hAnsi="Courier New" w:cs="Courier New"/>
+        </w:rPr>
+      </w:pPr>
+      <w:proofErr w:type="spellStart"/>
+      <w:r>
+        <w:rPr>
+          <w:rFonts w:ascii="Courier New" w:hAnsi="Courier New" w:cs="Courier New"/>
+        </w:rPr>
+        <w:t>its</w:t>
+      </w:r>
+      <w:proofErr w:type="spellEnd"/>
+      <w:r>
+        <w:rPr>
+          <w:rFonts w:ascii="Courier New" w:hAnsi="Courier New" w:cs="Courier New"/>
+        </w:rPr>
+        <w:t xml:space="preserve"> the path to liberation</w:t>
+      </w:r>
+    </w:p>
+    <w:p>
+      <w:pPr>
+        <w:pStyle w:val="Obinitekst"/>
+        <w:rPr>
+          <w:rFonts w:ascii="Courier New" w:hAnsi="Courier New" w:cs="Courier New"/>
+        </w:rPr>
+      </w:pPr>
+    </w:p>
+    <w:p>
+      <w:pPr>
+        <w:pStyle w:val="Obinitekst"/>
+        <w:rPr>
+          <w:rFonts w:ascii="Courier New" w:hAnsi="Courier New" w:cs="Courier New"/>
+        </w:rPr>
+      </w:pPr>
+    </w:p>
+    <w:p>
+      <w:pPr>
+        <w:pStyle w:val="Obinitekst"/>
+        <w:rPr>
+          <w:rFonts w:ascii="Courier New" w:hAnsi="Courier New" w:cs="Courier New"/>
+        </w:rPr>
+      </w:pPr>
+      <w:r>
+        <w:rPr>
+          <w:rFonts w:ascii="Courier New" w:hAnsi="Courier New" w:cs="Courier New"/>
+        </w:rPr>
+        <w:t xml:space="preserve">throw the brick for your </w:t>
+      </w:r>
+      <w:proofErr w:type="gramStart"/>
+      <w:r>
+        <w:rPr>
+          <w:rFonts w:ascii="Courier New" w:hAnsi="Courier New" w:cs="Courier New"/>
+        </w:rPr>
+        <w:t>freedom</w:t>
+      </w:r>
+      <w:proofErr w:type="gramEnd"/>
+    </w:p>
+    <w:p>
+      <w:pPr>
+        <w:pStyle w:val="Obinitekst"/>
         <w:rPr>
           <w:rFonts w:ascii="Courier New" w:hAnsi="Courier New" w:cs="Courier New"/>
         </w:rPr>
@@ -551,54 +739,86 @@
         <w:rPr>
           <w:rFonts w:ascii="Courier New" w:hAnsi="Courier New" w:cs="Courier New"/>
         </w:rPr>
-        <w:t xml:space="preserve"> fear them</w:t>
-      </w:r>
-    </w:p>
-    <w:p>
-      <w:pPr>
-        <w:pStyle w:val="PlainText"/>
-        <w:rPr>
-          <w:rFonts w:ascii="Courier New" w:hAnsi="Courier New" w:cs="Courier New"/>
-        </w:rPr>
-      </w:pPr>
-      <w:r>
-        <w:rPr>
-          <w:rFonts w:ascii="Courier New" w:hAnsi="Courier New" w:cs="Courier New"/>
-        </w:rPr>
-        <w:t>the streets calling you to join us</w:t>
-      </w:r>
-    </w:p>
-    <w:p>
-      <w:pPr>
-        <w:pStyle w:val="PlainText"/>
-        <w:rPr>
-          <w:rFonts w:ascii="Courier New" w:hAnsi="Courier New" w:cs="Courier New"/>
-        </w:rPr>
-      </w:pPr>
-      <w:r>
-        <w:rPr>
-          <w:rFonts w:ascii="Courier New" w:hAnsi="Courier New" w:cs="Courier New"/>
-        </w:rPr>
-        <w:t>our time is coming</w:t>
-      </w:r>
-    </w:p>
-    <w:p>
-      <w:pPr>
-        <w:pStyle w:val="PlainText"/>
-        <w:rPr>
-          <w:rFonts w:ascii="Courier New" w:hAnsi="Courier New" w:cs="Courier New"/>
-        </w:rPr>
-      </w:pPr>
-      <w:r>
-        <w:rPr>
-          <w:rFonts w:ascii="Courier New" w:hAnsi="Courier New" w:cs="Courier New"/>
-        </w:rPr>
-        <w:t>throw the brick for your freedom</w:t>
-      </w:r>
-    </w:p>
-    <w:p>
-      <w:pPr>
-        <w:pStyle w:val="PlainText"/>
+        <w:t xml:space="preserve"> fear </w:t>
+      </w:r>
+      <w:proofErr w:type="gramStart"/>
+      <w:r>
+        <w:rPr>
+          <w:rFonts w:ascii="Courier New" w:hAnsi="Courier New" w:cs="Courier New"/>
+        </w:rPr>
+        <w:t>them</w:t>
+      </w:r>
+      <w:proofErr w:type="gramEnd"/>
+    </w:p>
+    <w:p>
+      <w:pPr>
+        <w:pStyle w:val="Obinitekst"/>
+        <w:rPr>
+          <w:rFonts w:ascii="Courier New" w:hAnsi="Courier New" w:cs="Courier New"/>
+        </w:rPr>
+      </w:pPr>
+      <w:r>
+        <w:rPr>
+          <w:rFonts w:ascii="Courier New" w:hAnsi="Courier New" w:cs="Courier New"/>
+        </w:rPr>
+        <w:t xml:space="preserve">the streets calling you to join </w:t>
+      </w:r>
+      <w:proofErr w:type="gramStart"/>
+      <w:r>
+        <w:rPr>
+          <w:rFonts w:ascii="Courier New" w:hAnsi="Courier New" w:cs="Courier New"/>
+        </w:rPr>
+        <w:t>us</w:t>
+      </w:r>
+      <w:proofErr w:type="gramEnd"/>
+    </w:p>
+    <w:p>
+      <w:pPr>
+        <w:pStyle w:val="Obinitekst"/>
+        <w:rPr>
+          <w:rFonts w:ascii="Courier New" w:hAnsi="Courier New" w:cs="Courier New"/>
+        </w:rPr>
+      </w:pPr>
+      <w:r>
+        <w:rPr>
+          <w:rFonts w:ascii="Courier New" w:hAnsi="Courier New" w:cs="Courier New"/>
+        </w:rPr>
+        <w:t xml:space="preserve">our time is </w:t>
+      </w:r>
+      <w:proofErr w:type="gramStart"/>
+      <w:r>
+        <w:rPr>
+          <w:rFonts w:ascii="Courier New" w:hAnsi="Courier New" w:cs="Courier New"/>
+        </w:rPr>
+        <w:t>coming</w:t>
+      </w:r>
+      <w:proofErr w:type="gramEnd"/>
+    </w:p>
+    <w:p>
+      <w:pPr>
+        <w:pStyle w:val="Obinitekst"/>
+        <w:rPr>
+          <w:rFonts w:ascii="Courier New" w:hAnsi="Courier New" w:cs="Courier New"/>
+        </w:rPr>
+      </w:pPr>
+      <w:r>
+        <w:rPr>
+          <w:rFonts w:ascii="Courier New" w:hAnsi="Courier New" w:cs="Courier New"/>
+        </w:rPr>
+        <w:t xml:space="preserve">throw the brick for your </w:t>
+      </w:r>
+      <w:proofErr w:type="gramStart"/>
+      <w:r>
+        <w:rPr>
+          <w:rFonts w:ascii="Courier New" w:hAnsi="Courier New" w:cs="Courier New"/>
+        </w:rPr>
+        <w:t>freedom</w:t>
+      </w:r>
+      <w:proofErr w:type="gramEnd"/>
+    </w:p>
+    <w:p>
+      <w:pPr>
+        <w:pStyle w:val="Obinitekst"/>
         <w:rPr>
           <w:rFonts w:ascii="Courier New" w:hAnsi="Courier New" w:cs="Courier New"/>
         </w:rPr>
@@ -621,40 +841,70 @@
         <w:rPr>
           <w:rFonts w:ascii="Courier New" w:hAnsi="Courier New" w:cs="Courier New"/>
         </w:rPr>
-        <w:t xml:space="preserve"> fear them</w:t>
-      </w:r>
-    </w:p>
-    <w:p>
-      <w:pPr>
-        <w:pStyle w:val="PlainText"/>
-        <w:rPr>
-          <w:rFonts w:ascii="Courier New" w:hAnsi="Courier New" w:cs="Courier New"/>
-        </w:rPr>
-      </w:pPr>
-      <w:r>
-        <w:rPr>
-          <w:rFonts w:ascii="Courier New" w:hAnsi="Courier New" w:cs="Courier New"/>
-        </w:rPr>
-        <w:t>the streets calling you to join us</w:t>
-      </w:r>
-    </w:p>
-    <w:p>
-      <w:pPr>
-        <w:pStyle w:val="PlainText"/>
-        <w:rPr>
-          <w:rFonts w:ascii="Courier New" w:hAnsi="Courier New" w:cs="Courier New"/>
-        </w:rPr>
-      </w:pPr>
-      <w:r>
-        <w:rPr>
-          <w:rFonts w:ascii="Courier New" w:hAnsi="Courier New" w:cs="Courier New"/>
-        </w:rPr>
-        <w:t xml:space="preserve">our time is coming its coming </w:t>
-      </w:r>
-    </w:p>
-    <w:p>
-      <w:pPr>
-        <w:pStyle w:val="PlainText"/>
+        <w:t xml:space="preserve"> fear </w:t>
+      </w:r>
+      <w:proofErr w:type="gramStart"/>
+      <w:r>
+        <w:rPr>
+          <w:rFonts w:ascii="Courier New" w:hAnsi="Courier New" w:cs="Courier New"/>
+        </w:rPr>
+        <w:t>them</w:t>
+      </w:r>
+      <w:proofErr w:type="gramEnd"/>
+    </w:p>
+    <w:p>
+      <w:pPr>
+        <w:pStyle w:val="Obinitekst"/>
+        <w:rPr>
+          <w:rFonts w:ascii="Courier New" w:hAnsi="Courier New" w:cs="Courier New"/>
+        </w:rPr>
+      </w:pPr>
+      <w:r>
+        <w:rPr>
+          <w:rFonts w:ascii="Courier New" w:hAnsi="Courier New" w:cs="Courier New"/>
+        </w:rPr>
+        <w:t xml:space="preserve">the streets calling you to join </w:t>
+      </w:r>
+      <w:proofErr w:type="gramStart"/>
+      <w:r>
+        <w:rPr>
+          <w:rFonts w:ascii="Courier New" w:hAnsi="Courier New" w:cs="Courier New"/>
+        </w:rPr>
+        <w:t>us</w:t>
+      </w:r>
+      <w:proofErr w:type="gramEnd"/>
+    </w:p>
+    <w:p>
+      <w:pPr>
+        <w:pStyle w:val="Obinitekst"/>
+        <w:rPr>
+          <w:rFonts w:ascii="Courier New" w:hAnsi="Courier New" w:cs="Courier New"/>
+        </w:rPr>
+      </w:pPr>
+      <w:r>
+        <w:rPr>
+          <w:rFonts w:ascii="Courier New" w:hAnsi="Courier New" w:cs="Courier New"/>
+        </w:rPr>
+        <w:t xml:space="preserve">our time is coming its </w:t>
+      </w:r>
+      <w:proofErr w:type="gramStart"/>
+      <w:r>
+        <w:rPr>
+          <w:rFonts w:ascii="Courier New" w:hAnsi="Courier New" w:cs="Courier New"/>
+        </w:rPr>
+        <w:t>coming</w:t>
+      </w:r>
+      <w:proofErr w:type="gramEnd"/>
+      <w:r>
+        <w:rPr>
+          <w:rFonts w:ascii="Courier New" w:hAnsi="Courier New" w:cs="Courier New"/>
+        </w:rPr>
+        <w:t xml:space="preserve"> </w:t>
+      </w:r>
+    </w:p>
+    <w:p>
+      <w:pPr>
+        <w:pStyle w:val="Obinitekst"/>
         <w:rPr>
           <w:rFonts w:ascii="Courier New" w:hAnsi="Courier New" w:cs="Courier New"/>
         </w:rPr>
@@ -668,23 +918,23 @@
     </w:p>
     <w:p>
       <w:pPr>
-        <w:pStyle w:val="PlainText"/>
-        <w:rPr>
-          <w:rFonts w:ascii="Courier New" w:hAnsi="Courier New" w:cs="Courier New"/>
-        </w:rPr>
-      </w:pPr>
-    </w:p>
-    <w:p>
-      <w:pPr>
-        <w:pStyle w:val="PlainText"/>
-        <w:rPr>
-          <w:rFonts w:ascii="Courier New" w:hAnsi="Courier New" w:cs="Courier New"/>
-        </w:rPr>
-      </w:pPr>
-    </w:p>
-    <w:p>
-      <w:pPr>
-        <w:pStyle w:val="PlainText"/>
+        <w:pStyle w:val="Obinitekst"/>
+        <w:rPr>
+          <w:rFonts w:ascii="Courier New" w:hAnsi="Courier New" w:cs="Courier New"/>
+        </w:rPr>
+      </w:pPr>
+    </w:p>
+    <w:p>
+      <w:pPr>
+        <w:pStyle w:val="Obinitekst"/>
+        <w:rPr>
+          <w:rFonts w:ascii="Courier New" w:hAnsi="Courier New" w:cs="Courier New"/>
+        </w:rPr>
+      </w:pPr>
+    </w:p>
+    <w:p>
+      <w:pPr>
+        <w:pStyle w:val="Obinitekst"/>
         <w:rPr>
           <w:rFonts w:ascii="Courier New" w:hAnsi="Courier New" w:cs="Courier New"/>
         </w:rPr>
@@ -721,12 +971,26 @@
         <w:rPr>
           <w:rFonts w:ascii="Courier New" w:hAnsi="Courier New" w:cs="Courier New"/>
         </w:rPr>
-        <w:t xml:space="preserve"> in the street </w:t>
-      </w:r>
-    </w:p>
-    <w:p>
-      <w:pPr>
-        <w:pStyle w:val="PlainText"/>
+        <w:t xml:space="preserve"> in the </w:t>
+      </w:r>
+      <w:proofErr w:type="gramStart"/>
+      <w:r>
+        <w:rPr>
+          <w:rFonts w:ascii="Courier New" w:hAnsi="Courier New" w:cs="Courier New"/>
+        </w:rPr>
+        <w:t>street</w:t>
+      </w:r>
+      <w:proofErr w:type="gramEnd"/>
+      <w:r>
+        <w:rPr>
+          <w:rFonts w:ascii="Courier New" w:hAnsi="Courier New" w:cs="Courier New"/>
+        </w:rPr>
+        <w:t xml:space="preserve"> </w:t>
+      </w:r>
+    </w:p>
+    <w:p>
+      <w:pPr>
+        <w:pStyle w:val="Obinitekst"/>
         <w:rPr>
           <w:rFonts w:ascii="Courier New" w:hAnsi="Courier New" w:cs="Courier New"/>
         </w:rPr>
@@ -752,6 +1016,7 @@
         <w:t xml:space="preserve"> are not a secret to keep </w:t>
       </w:r>
       <w:proofErr w:type="spellStart"/>
+      <w:proofErr w:type="gramStart"/>
       <w:r>
         <w:rPr>
           <w:rFonts w:ascii="Courier New" w:hAnsi="Courier New" w:cs="Courier New"/>
@@ -759,24 +1024,33 @@
         <w:t>keep</w:t>
       </w:r>
       <w:proofErr w:type="spellEnd"/>
-    </w:p>
-    <w:p>
-      <w:pPr>
-        <w:pStyle w:val="PlainText"/>
-        <w:rPr>
-          <w:rFonts w:ascii="Courier New" w:hAnsi="Courier New" w:cs="Courier New"/>
-        </w:rPr>
-      </w:pPr>
-      <w:r>
-        <w:rPr>
-          <w:rFonts w:ascii="Courier New" w:hAnsi="Courier New" w:cs="Courier New"/>
-        </w:rPr>
-        <w:t>show our pride</w:t>
-      </w:r>
-    </w:p>
-    <w:p>
-      <w:pPr>
-        <w:pStyle w:val="PlainText"/>
+      <w:proofErr w:type="gramEnd"/>
+    </w:p>
+    <w:p>
+      <w:pPr>
+        <w:pStyle w:val="Obinitekst"/>
+        <w:rPr>
+          <w:rFonts w:ascii="Courier New" w:hAnsi="Courier New" w:cs="Courier New"/>
+        </w:rPr>
+      </w:pPr>
+      <w:r>
+        <w:rPr>
+          <w:rFonts w:ascii="Courier New" w:hAnsi="Courier New" w:cs="Courier New"/>
+        </w:rPr>
+        <w:t xml:space="preserve">show our </w:t>
+      </w:r>
+      <w:proofErr w:type="gramStart"/>
+      <w:r>
+        <w:rPr>
+          <w:rFonts w:ascii="Courier New" w:hAnsi="Courier New" w:cs="Courier New"/>
+        </w:rPr>
+        <w:t>pride</w:t>
+      </w:r>
+      <w:proofErr w:type="gramEnd"/>
+    </w:p>
+    <w:p>
+      <w:pPr>
+        <w:pStyle w:val="Obinitekst"/>
         <w:rPr>
           <w:rFonts w:ascii="Courier New" w:hAnsi="Courier New" w:cs="Courier New"/>
         </w:rPr>
@@ -1199,13 +1473,13 @@
     <w:name w:val="Normal"/>
     <w:qFormat/>
   </w:style>
-  <w:style w:type="character" w:default="1" w:styleId="DefaultParagraphFont">
+  <w:style w:type="character" w:default="1" w:styleId="Zadanifontodlomka">
     <w:name w:val="Default Paragraph Font"/>
     <w:uiPriority w:val="1"/>
     <w:semiHidden/>
     <w:unhideWhenUsed/>
   </w:style>
-  <w:style w:type="table" w:default="1" w:styleId="TableNormal">
+  <w:style w:type="table" w:default="1" w:styleId="Obinatablica">
     <w:name w:val="Normal Table"/>
     <w:uiPriority w:val="99"/>
     <w:semiHidden/>
@@ -1220,16 +1494,16 @@
       </w:tblCellMar>
     </w:tblPr>
   </w:style>
-  <w:style w:type="numbering" w:default="1" w:styleId="NoList">
+  <w:style w:type="numbering" w:default="1" w:styleId="Bezpopisa">
     <w:name w:val="No List"/>
     <w:uiPriority w:val="99"/>
     <w:semiHidden/>
     <w:unhideWhenUsed/>
   </w:style>
-  <w:style w:type="paragraph" w:styleId="PlainText">
+  <w:style w:type="paragraph" w:styleId="Obinitekst">
     <w:name w:val="Plain Text"/>
     <w:basedOn w:val="Normal"/>
-    <w:link w:val="PlainTextChar"/>
+    <w:link w:val="ObinitekstChar"/>
     <w:uiPriority w:val="99"/>
     <w:unhideWhenUsed/>
     <w:rsid w:val="00831E30"/>
@@ -1242,10 +1516,10 @@
       <w:szCs w:val="21"/>
     </w:rPr>
   </w:style>
-  <w:style w:type="character" w:customStyle="1" w:styleId="PlainTextChar">
-    <w:name w:val="Plain Text Char"/>
-    <w:basedOn w:val="DefaultParagraphFont"/>
-    <w:link w:val="PlainText"/>
+  <w:style w:type="character" w:customStyle="1" w:styleId="ObinitekstChar">
+    <w:name w:val="Obični tekst Char"/>
+    <w:basedOn w:val="Zadanifontodlomka"/>
+    <w:link w:val="Obinitekst"/>
     <w:uiPriority w:val="99"/>
     <w:rsid w:val="00831E30"/>
     <w:rPr>

</xml_diff>